<commit_message>
Uploaded file with tutorial 2 notes
</commit_message>
<xml_diff>
--- a/gitNotes.docx
+++ b/gitNotes.docx
@@ -195,79 +195,146 @@
             <w:r>
               <w:t>Commit hash</w:t>
             </w:r>
+          </w:p>
+        </w:tc>
+        <w:tc>
+          <w:tcPr>
+            <w:tcW w:w="4428" w:type="dxa"/>
+          </w:tcPr>
+          <w:p/>
+        </w:tc>
+      </w:tr>
+      <w:tr>
+        <w:tc>
+          <w:tcPr>
+            <w:tcW w:w="4428" w:type="dxa"/>
+          </w:tcPr>
+          <w:p>
+            <w:pPr>
+              <w:rPr>
+                <w:b/>
+              </w:rPr>
+            </w:pPr>
+            <w:r>
+              <w:rPr>
+                <w:b/>
+              </w:rPr>
+              <w:t>Branch</w:t>
+            </w:r>
+          </w:p>
+        </w:tc>
+        <w:tc>
+          <w:tcPr>
+            <w:tcW w:w="4428" w:type="dxa"/>
+          </w:tcPr>
+          <w:p>
+            <w:r>
+              <w:t>Allows “experiments” to the main project.  If the experiment is successful, can merge back to the master.</w:t>
+            </w:r>
+          </w:p>
+        </w:tc>
+      </w:tr>
+      <w:tr>
+        <w:tc>
+          <w:tcPr>
+            <w:tcW w:w="4428" w:type="dxa"/>
+          </w:tcPr>
+          <w:p>
+            <w:r>
+              <w:rPr>
+                <w:b/>
+              </w:rPr>
+              <w:t>Graphs</w:t>
+            </w:r>
+            <w:r>
+              <w:t xml:space="preserve"> -&gt; </w:t>
+            </w:r>
+            <w:r>
+              <w:rPr>
+                <w:b/>
+              </w:rPr>
+              <w:t>Network</w:t>
+            </w:r>
+          </w:p>
+        </w:tc>
+        <w:tc>
+          <w:tcPr>
+            <w:tcW w:w="4428" w:type="dxa"/>
+          </w:tcPr>
+          <w:p>
+            <w:r>
+              <w:t>View the state of the repository</w:t>
+            </w:r>
+          </w:p>
+        </w:tc>
+      </w:tr>
+      <w:tr>
+        <w:tc>
+          <w:tcPr>
+            <w:tcW w:w="4428" w:type="dxa"/>
+          </w:tcPr>
+          <w:p>
+            <w:r>
+              <w:rPr>
+                <w:b/>
+              </w:rPr>
+              <w:t>Pull</w:t>
+            </w:r>
+            <w:r>
+              <w:t xml:space="preserve"> request</w:t>
+            </w:r>
+          </w:p>
+        </w:tc>
+        <w:tc>
+          <w:tcPr>
+            <w:tcW w:w="4428" w:type="dxa"/>
+          </w:tcPr>
+          <w:p>
+            <w:r>
+              <w:t>Import changes from one branch to another branch.</w:t>
+            </w:r>
+          </w:p>
+        </w:tc>
+      </w:tr>
+      <w:tr>
+        <w:tc>
+          <w:tcPr>
+            <w:tcW w:w="4428" w:type="dxa"/>
+          </w:tcPr>
+          <w:p>
+            <w:r>
+              <w:rPr>
+                <w:b/>
+              </w:rPr>
+              <w:t>Merge</w:t>
+            </w:r>
+            <w:r>
+              <w:t xml:space="preserve"> request</w:t>
+            </w:r>
+          </w:p>
+        </w:tc>
+        <w:tc>
+          <w:tcPr>
+            <w:tcW w:w="4428" w:type="dxa"/>
+          </w:tcPr>
+          <w:p/>
+        </w:tc>
+      </w:tr>
+      <w:tr>
+        <w:tc>
+          <w:tcPr>
+            <w:tcW w:w="4428" w:type="dxa"/>
+          </w:tcPr>
+          <w:p>
             <w:bookmarkStart w:id="0" w:name="_GoBack"/>
+            <w:r>
+              <w:t xml:space="preserve">Compare and pull request </w:t>
+            </w:r>
             <w:bookmarkEnd w:id="0"/>
-          </w:p>
-        </w:tc>
-        <w:tc>
-          <w:tcPr>
-            <w:tcW w:w="4428" w:type="dxa"/>
-          </w:tcPr>
-          <w:p/>
-        </w:tc>
-      </w:tr>
-      <w:tr>
-        <w:tc>
-          <w:tcPr>
-            <w:tcW w:w="4428" w:type="dxa"/>
-          </w:tcPr>
-          <w:p/>
-        </w:tc>
-        <w:tc>
-          <w:tcPr>
-            <w:tcW w:w="4428" w:type="dxa"/>
-          </w:tcPr>
-          <w:p/>
-        </w:tc>
-      </w:tr>
-      <w:tr>
-        <w:tc>
-          <w:tcPr>
-            <w:tcW w:w="4428" w:type="dxa"/>
-          </w:tcPr>
-          <w:p/>
-        </w:tc>
-        <w:tc>
-          <w:tcPr>
-            <w:tcW w:w="4428" w:type="dxa"/>
-          </w:tcPr>
-          <w:p/>
-        </w:tc>
-      </w:tr>
-      <w:tr>
-        <w:tc>
-          <w:tcPr>
-            <w:tcW w:w="4428" w:type="dxa"/>
-          </w:tcPr>
-          <w:p/>
-        </w:tc>
-        <w:tc>
-          <w:tcPr>
-            <w:tcW w:w="4428" w:type="dxa"/>
-          </w:tcPr>
-          <w:p/>
-        </w:tc>
-      </w:tr>
-      <w:tr>
-        <w:tc>
-          <w:tcPr>
-            <w:tcW w:w="4428" w:type="dxa"/>
-          </w:tcPr>
-          <w:p/>
-        </w:tc>
-        <w:tc>
-          <w:tcPr>
-            <w:tcW w:w="4428" w:type="dxa"/>
-          </w:tcPr>
-          <w:p/>
-        </w:tc>
-      </w:tr>
-      <w:tr>
-        <w:tc>
-          <w:tcPr>
-            <w:tcW w:w="4428" w:type="dxa"/>
-          </w:tcPr>
-          <w:p/>
+            <w:r>
+              <w:t>button</w:t>
+            </w:r>
+          </w:p>
         </w:tc>
         <w:tc>
           <w:tcPr>

</xml_diff>

<commit_message>
More notes from tutorial 2
</commit_message>
<xml_diff>
--- a/gitNotes.docx
+++ b/gitNotes.docx
@@ -317,30 +317,53 @@
           <w:tcPr>
             <w:tcW w:w="4428" w:type="dxa"/>
           </w:tcPr>
-          <w:p/>
-        </w:tc>
-      </w:tr>
-      <w:tr>
-        <w:tc>
-          <w:tcPr>
-            <w:tcW w:w="4428" w:type="dxa"/>
-          </w:tcPr>
-          <w:p>
+          <w:p>
+            <w:r>
+              <w:t>Merges changes from one branch to another</w:t>
+            </w:r>
             <w:bookmarkStart w:id="0" w:name="_GoBack"/>
-            <w:r>
-              <w:t xml:space="preserve">Compare and pull request </w:t>
-            </w:r>
             <w:bookmarkEnd w:id="0"/>
-            <w:r>
-              <w:t>button</w:t>
-            </w:r>
-          </w:p>
-        </w:tc>
-        <w:tc>
-          <w:tcPr>
-            <w:tcW w:w="4428" w:type="dxa"/>
-          </w:tcPr>
-          <w:p/>
+          </w:p>
+        </w:tc>
+      </w:tr>
+      <w:tr>
+        <w:tc>
+          <w:tcPr>
+            <w:tcW w:w="4428" w:type="dxa"/>
+          </w:tcPr>
+          <w:p>
+            <w:r>
+              <w:rPr>
+                <w:b/>
+              </w:rPr>
+              <w:t xml:space="preserve">Compare </w:t>
+            </w:r>
+            <w:r>
+              <w:rPr>
+                <w:b/>
+              </w:rPr>
+              <w:t>&amp;</w:t>
+            </w:r>
+            <w:r>
+              <w:rPr>
+                <w:b/>
+              </w:rPr>
+              <w:t xml:space="preserve"> pull request</w:t>
+            </w:r>
+            <w:r>
+              <w:t xml:space="preserve"> button</w:t>
+            </w:r>
+          </w:p>
+        </w:tc>
+        <w:tc>
+          <w:tcPr>
+            <w:tcW w:w="4428" w:type="dxa"/>
+          </w:tcPr>
+          <w:p>
+            <w:r>
+              <w:t>Visible from the “parent”</w:t>
+            </w:r>
+          </w:p>
         </w:tc>
       </w:tr>
       <w:tr>

</xml_diff>

<commit_message>
Uploaded file with notes after tutorial 5
</commit_message>
<xml_diff>
--- a/gitNotes.docx
+++ b/gitNotes.docx
@@ -9,8 +9,8 @@
         <w:tblLook w:val="04A0" w:firstRow="1" w:lastRow="0" w:firstColumn="1" w:lastColumn="0" w:noHBand="0" w:noVBand="1"/>
       </w:tblPr>
       <w:tblGrid>
-        <w:gridCol w:w="4428"/>
-        <w:gridCol w:w="4428"/>
+        <w:gridCol w:w="3752"/>
+        <w:gridCol w:w="5104"/>
       </w:tblGrid>
       <w:tr>
         <w:tc>
@@ -201,7 +201,19 @@
           <w:tcPr>
             <w:tcW w:w="4428" w:type="dxa"/>
           </w:tcPr>
-          <w:p/>
+          <w:p>
+            <w:r>
+              <w:t xml:space="preserve">Can be obtained from </w:t>
+            </w:r>
+            <w:proofErr w:type="spellStart"/>
+            <w:r>
+              <w:t>url</w:t>
+            </w:r>
+            <w:proofErr w:type="spellEnd"/>
+            <w:r>
+              <w:t xml:space="preserve"> and used to reference previous commits</w:t>
+            </w:r>
+          </w:p>
         </w:tc>
       </w:tr>
       <w:tr>
@@ -294,6 +306,11 @@
               <w:t>Import changes from one branch to another branch.</w:t>
             </w:r>
           </w:p>
+          <w:p>
+            <w:r>
+              <w:t>Ask a repository (the requester does not have permissions to) whether changes can be pulled</w:t>
+            </w:r>
+          </w:p>
         </w:tc>
       </w:tr>
       <w:tr>
@@ -321,105 +338,235 @@
             <w:r>
               <w:t>Merges changes from one branch to another</w:t>
             </w:r>
+          </w:p>
+        </w:tc>
+      </w:tr>
+      <w:tr>
+        <w:tc>
+          <w:tcPr>
+            <w:tcW w:w="4428" w:type="dxa"/>
+          </w:tcPr>
+          <w:p>
+            <w:r>
+              <w:rPr>
+                <w:b/>
+              </w:rPr>
+              <w:t xml:space="preserve">Compare </w:t>
+            </w:r>
+            <w:r>
+              <w:rPr>
+                <w:b/>
+              </w:rPr>
+              <w:t>&amp;</w:t>
+            </w:r>
+            <w:r>
+              <w:rPr>
+                <w:b/>
+              </w:rPr>
+              <w:t xml:space="preserve"> pull request</w:t>
+            </w:r>
+            <w:r>
+              <w:t xml:space="preserve"> button</w:t>
+            </w:r>
+          </w:p>
+        </w:tc>
+        <w:tc>
+          <w:tcPr>
+            <w:tcW w:w="4428" w:type="dxa"/>
+          </w:tcPr>
+          <w:p>
+            <w:r>
+              <w:t>Visible from the “parent”</w:t>
+            </w:r>
+          </w:p>
+        </w:tc>
+      </w:tr>
+      <w:tr>
+        <w:tc>
+          <w:tcPr>
+            <w:tcW w:w="4428" w:type="dxa"/>
+          </w:tcPr>
+          <w:p>
+            <w:pPr>
+              <w:rPr>
+                <w:b/>
+              </w:rPr>
+            </w:pPr>
+            <w:r>
+              <w:rPr>
+                <w:b/>
+              </w:rPr>
+              <w:t>Fork</w:t>
+            </w:r>
+          </w:p>
+        </w:tc>
+        <w:tc>
+          <w:tcPr>
+            <w:tcW w:w="4428" w:type="dxa"/>
+          </w:tcPr>
+          <w:p>
+            <w:r>
+              <w:t xml:space="preserve">Makes a copy of a repository (including history) to another </w:t>
+            </w:r>
+            <w:proofErr w:type="spellStart"/>
+            <w:r>
+              <w:t>Github</w:t>
+            </w:r>
+            <w:proofErr w:type="spellEnd"/>
+            <w:r>
+              <w:t xml:space="preserve"> account.</w:t>
+            </w:r>
+          </w:p>
+        </w:tc>
+      </w:tr>
+      <w:tr>
+        <w:tc>
+          <w:tcPr>
+            <w:tcW w:w="4428" w:type="dxa"/>
+          </w:tcPr>
+          <w:p>
+            <w:pPr>
+              <w:rPr>
+                <w:b/>
+              </w:rPr>
+            </w:pPr>
             <w:bookmarkStart w:id="0" w:name="_GoBack"/>
+            <w:r>
+              <w:rPr>
+                <w:b/>
+              </w:rPr>
+              <w:t>Issues</w:t>
+            </w:r>
             <w:bookmarkEnd w:id="0"/>
           </w:p>
         </w:tc>
-      </w:tr>
-      <w:tr>
-        <w:tc>
-          <w:tcPr>
-            <w:tcW w:w="4428" w:type="dxa"/>
-          </w:tcPr>
-          <w:p>
-            <w:r>
-              <w:rPr>
-                <w:b/>
-              </w:rPr>
-              <w:t xml:space="preserve">Compare </w:t>
-            </w:r>
-            <w:r>
-              <w:rPr>
-                <w:b/>
-              </w:rPr>
-              <w:t>&amp;</w:t>
-            </w:r>
-            <w:r>
-              <w:rPr>
-                <w:b/>
-              </w:rPr>
-              <w:t xml:space="preserve"> pull request</w:t>
-            </w:r>
-            <w:r>
-              <w:t xml:space="preserve"> button</w:t>
-            </w:r>
-          </w:p>
-        </w:tc>
-        <w:tc>
-          <w:tcPr>
-            <w:tcW w:w="4428" w:type="dxa"/>
-          </w:tcPr>
-          <w:p>
-            <w:r>
-              <w:t>Visible from the “parent”</w:t>
-            </w:r>
-          </w:p>
-        </w:tc>
-      </w:tr>
-      <w:tr>
-        <w:tc>
-          <w:tcPr>
-            <w:tcW w:w="4428" w:type="dxa"/>
-          </w:tcPr>
-          <w:p/>
-        </w:tc>
-        <w:tc>
-          <w:tcPr>
-            <w:tcW w:w="4428" w:type="dxa"/>
-          </w:tcPr>
-          <w:p/>
-        </w:tc>
-      </w:tr>
-      <w:tr>
-        <w:tc>
-          <w:tcPr>
-            <w:tcW w:w="4428" w:type="dxa"/>
-          </w:tcPr>
-          <w:p/>
-        </w:tc>
-        <w:tc>
-          <w:tcPr>
-            <w:tcW w:w="4428" w:type="dxa"/>
-          </w:tcPr>
-          <w:p/>
-        </w:tc>
-      </w:tr>
-      <w:tr>
-        <w:tc>
-          <w:tcPr>
-            <w:tcW w:w="4428" w:type="dxa"/>
-          </w:tcPr>
-          <w:p/>
-        </w:tc>
-        <w:tc>
-          <w:tcPr>
-            <w:tcW w:w="4428" w:type="dxa"/>
-          </w:tcPr>
-          <w:p/>
-        </w:tc>
-      </w:tr>
-      <w:tr>
-        <w:tc>
-          <w:tcPr>
-            <w:tcW w:w="4428" w:type="dxa"/>
-          </w:tcPr>
-          <w:p/>
-        </w:tc>
-        <w:tc>
-          <w:tcPr>
-            <w:tcW w:w="4428" w:type="dxa"/>
-          </w:tcPr>
-          <w:p/>
+        <w:tc>
+          <w:tcPr>
+            <w:tcW w:w="4428" w:type="dxa"/>
+          </w:tcPr>
+          <w:p>
+            <w:r>
+              <w:t xml:space="preserve">Post comments, report bugs </w:t>
+            </w:r>
+            <w:r>
+              <w:t>about the repository</w:t>
+            </w:r>
+            <w:r>
+              <w:t>; Can drag image files to the editor;</w:t>
+            </w:r>
+          </w:p>
+          <w:p/>
+        </w:tc>
+      </w:tr>
+      <w:tr>
+        <w:tc>
+          <w:tcPr>
+            <w:tcW w:w="4428" w:type="dxa"/>
+          </w:tcPr>
+          <w:p>
+            <w:r>
+              <w:t>Mark</w:t>
+            </w:r>
+            <w:r>
+              <w:t>down</w:t>
+            </w:r>
+            <w:r>
+              <w:t xml:space="preserve"> </w:t>
+            </w:r>
+            <w:r>
+              <w:t>s</w:t>
+            </w:r>
+            <w:r>
+              <w:t>yntax</w:t>
+            </w:r>
+          </w:p>
+        </w:tc>
+        <w:tc>
+          <w:tcPr>
+            <w:tcW w:w="4428" w:type="dxa"/>
+          </w:tcPr>
+          <w:p>
+            <w:r>
+              <w:t>[</w:t>
+            </w:r>
+            <w:proofErr w:type="gramStart"/>
+            <w:r>
+              <w:t>link</w:t>
+            </w:r>
+            <w:proofErr w:type="gramEnd"/>
+            <w:r>
+              <w:t xml:space="preserve"> label/description]</w:t>
+            </w:r>
+          </w:p>
+          <w:p>
+            <w:r>
+              <w:t>Reference link</w:t>
+            </w:r>
+          </w:p>
+          <w:p>
+            <w:hyperlink r:id="rId5" w:history="1">
+              <w:r>
+                <w:rPr>
+                  <w:rStyle w:val="Hyperlink"/>
+                </w:rPr>
+                <w:t>https://guides.github.com/features/mastering-markdown/</w:t>
+              </w:r>
+            </w:hyperlink>
+            <w:r>
+              <w:t xml:space="preserve"> </w:t>
+            </w:r>
+          </w:p>
+        </w:tc>
+      </w:tr>
+      <w:tr>
+        <w:tc>
+          <w:tcPr>
+            <w:tcW w:w="4428" w:type="dxa"/>
+          </w:tcPr>
+          <w:p>
+            <w:proofErr w:type="gramStart"/>
+            <w:r>
+              <w:rPr>
+                <w:b/>
+              </w:rPr>
+              <w:t>fixes</w:t>
+            </w:r>
+            <w:proofErr w:type="gramEnd"/>
+            <w:r>
+              <w:t xml:space="preserve"> #issue number</w:t>
+            </w:r>
+          </w:p>
+        </w:tc>
+        <w:tc>
+          <w:tcPr>
+            <w:tcW w:w="4428" w:type="dxa"/>
+          </w:tcPr>
+          <w:p>
+            <w:r>
+              <w:t>#</w:t>
+            </w:r>
+            <w:proofErr w:type="gramStart"/>
+            <w:r>
+              <w:t>issue</w:t>
+            </w:r>
+            <w:proofErr w:type="gramEnd"/>
+            <w:r>
+              <w:t xml:space="preserve"> number</w:t>
+            </w:r>
+            <w:r>
+              <w:t>: refers to an issue in a commit comment</w:t>
+            </w:r>
+          </w:p>
+          <w:p>
+            <w:proofErr w:type="gramStart"/>
+            <w:r>
+              <w:t>fixes</w:t>
+            </w:r>
+            <w:proofErr w:type="gramEnd"/>
+            <w:r>
+              <w:t xml:space="preserve"> is a keyword that closes an issue</w:t>
+            </w:r>
+          </w:p>
         </w:tc>
       </w:tr>
       <w:tr>
@@ -1115,6 +1262,17 @@
       </w:tblCellMar>
     </w:tblPr>
   </w:style>
+  <w:style w:type="character" w:styleId="Hyperlink">
+    <w:name w:val="Hyperlink"/>
+    <w:basedOn w:val="DefaultParagraphFont"/>
+    <w:uiPriority w:val="99"/>
+    <w:unhideWhenUsed/>
+    <w:rsid w:val="003850F5"/>
+    <w:rPr>
+      <w:color w:val="0000FF" w:themeColor="hyperlink"/>
+      <w:u w:val="single"/>
+    </w:rPr>
+  </w:style>
 </w:styles>
 </file>
 
@@ -1323,6 +1481,17 @@
         <w:right w:w="108" w:type="dxa"/>
       </w:tblCellMar>
     </w:tblPr>
+  </w:style>
+  <w:style w:type="character" w:styleId="Hyperlink">
+    <w:name w:val="Hyperlink"/>
+    <w:basedOn w:val="DefaultParagraphFont"/>
+    <w:uiPriority w:val="99"/>
+    <w:unhideWhenUsed/>
+    <w:rsid w:val="003850F5"/>
+    <w:rPr>
+      <w:color w:val="0000FF" w:themeColor="hyperlink"/>
+      <w:u w:val="single"/>
+    </w:rPr>
   </w:style>
 </w:styles>
 </file>

</xml_diff>

<commit_message>
Updated notes after tutorial #8
</commit_message>
<xml_diff>
--- a/gitNotes.docx
+++ b/gitNotes.docx
@@ -82,13 +82,16 @@
             <w:tcW w:w="4428" w:type="dxa"/>
           </w:tcPr>
           <w:p>
-            <w:proofErr w:type="spellStart"/>
-            <w:r>
-              <w:t>Webservice</w:t>
-            </w:r>
-            <w:proofErr w:type="spellEnd"/>
-            <w:r>
-              <w:t xml:space="preserve"> that runs </w:t>
+            <w:r>
+              <w:t>Web</w:t>
+            </w:r>
+            <w:r>
+              <w:t xml:space="preserve"> </w:t>
+            </w:r>
+            <w:bookmarkStart w:id="0" w:name="_GoBack"/>
+            <w:bookmarkEnd w:id="0"/>
+            <w:r>
+              <w:t xml:space="preserve">service that runs </w:t>
             </w:r>
             <w:proofErr w:type="spellStart"/>
             <w:r>
@@ -430,14 +433,12 @@
                 <w:b/>
               </w:rPr>
             </w:pPr>
-            <w:bookmarkStart w:id="0" w:name="_GoBack"/>
             <w:r>
               <w:rPr>
                 <w:b/>
               </w:rPr>
               <w:t>Issues</w:t>
             </w:r>
-            <w:bookmarkEnd w:id="0"/>
           </w:p>
         </w:tc>
         <w:tc>
@@ -551,10 +552,7 @@
             </w:r>
             <w:proofErr w:type="gramEnd"/>
             <w:r>
-              <w:t xml:space="preserve"> number</w:t>
-            </w:r>
-            <w:r>
-              <w:t>: refers to an issue in a commit comment</w:t>
+              <w:t xml:space="preserve"> number: refers to an issue in a commit comment</w:t>
             </w:r>
           </w:p>
           <w:p>
@@ -574,475 +572,778 @@
           <w:tcPr>
             <w:tcW w:w="4428" w:type="dxa"/>
           </w:tcPr>
+          <w:p>
+            <w:r>
+              <w:t>Unix commands</w:t>
+            </w:r>
+          </w:p>
+        </w:tc>
+        <w:tc>
+          <w:tcPr>
+            <w:tcW w:w="4428" w:type="dxa"/>
+          </w:tcPr>
+          <w:p>
+            <w:r>
+              <w:t xml:space="preserve">cd, </w:t>
+            </w:r>
+            <w:proofErr w:type="spellStart"/>
+            <w:r>
+              <w:t>pwd</w:t>
+            </w:r>
+            <w:proofErr w:type="spellEnd"/>
+            <w:r>
+              <w:t xml:space="preserve">, </w:t>
+            </w:r>
+            <w:proofErr w:type="spellStart"/>
+            <w:r>
+              <w:t>ls</w:t>
+            </w:r>
+            <w:proofErr w:type="spellEnd"/>
+            <w:r>
+              <w:t>, clear</w:t>
+            </w:r>
+            <w:r>
+              <w:t>, open</w:t>
+            </w:r>
+            <w:r>
+              <w:t xml:space="preserve">, </w:t>
+            </w:r>
+            <w:proofErr w:type="spellStart"/>
+            <w:r>
+              <w:t>ls</w:t>
+            </w:r>
+            <w:proofErr w:type="spellEnd"/>
+            <w:r>
+              <w:t xml:space="preserve"> –all, </w:t>
+            </w:r>
+            <w:proofErr w:type="spellStart"/>
+            <w:r>
+              <w:t>ls</w:t>
+            </w:r>
+            <w:proofErr w:type="spellEnd"/>
+            <w:r>
+              <w:t xml:space="preserve"> –l</w:t>
+            </w:r>
+          </w:p>
           <w:p/>
-        </w:tc>
-        <w:tc>
-          <w:tcPr>
-            <w:tcW w:w="4428" w:type="dxa"/>
-          </w:tcPr>
-          <w:p/>
-        </w:tc>
-      </w:tr>
-      <w:tr>
-        <w:tc>
-          <w:tcPr>
-            <w:tcW w:w="4428" w:type="dxa"/>
-          </w:tcPr>
-          <w:p/>
-        </w:tc>
-        <w:tc>
-          <w:tcPr>
-            <w:tcW w:w="4428" w:type="dxa"/>
-          </w:tcPr>
-          <w:p/>
-        </w:tc>
-      </w:tr>
-      <w:tr>
-        <w:tc>
-          <w:tcPr>
-            <w:tcW w:w="4428" w:type="dxa"/>
-          </w:tcPr>
-          <w:p/>
-        </w:tc>
-        <w:tc>
-          <w:tcPr>
-            <w:tcW w:w="4428" w:type="dxa"/>
-          </w:tcPr>
-          <w:p/>
-        </w:tc>
-      </w:tr>
-      <w:tr>
-        <w:tc>
-          <w:tcPr>
-            <w:tcW w:w="4428" w:type="dxa"/>
-          </w:tcPr>
-          <w:p/>
-        </w:tc>
-        <w:tc>
-          <w:tcPr>
-            <w:tcW w:w="4428" w:type="dxa"/>
-          </w:tcPr>
-          <w:p/>
-        </w:tc>
-      </w:tr>
-      <w:tr>
-        <w:tc>
-          <w:tcPr>
-            <w:tcW w:w="4428" w:type="dxa"/>
-          </w:tcPr>
-          <w:p/>
-        </w:tc>
-        <w:tc>
-          <w:tcPr>
-            <w:tcW w:w="4428" w:type="dxa"/>
-          </w:tcPr>
-          <w:p/>
-        </w:tc>
-      </w:tr>
-      <w:tr>
-        <w:tc>
-          <w:tcPr>
-            <w:tcW w:w="4428" w:type="dxa"/>
-          </w:tcPr>
-          <w:p/>
-        </w:tc>
-        <w:tc>
-          <w:tcPr>
-            <w:tcW w:w="4428" w:type="dxa"/>
-          </w:tcPr>
-          <w:p/>
-        </w:tc>
-      </w:tr>
-      <w:tr>
-        <w:tc>
-          <w:tcPr>
-            <w:tcW w:w="4428" w:type="dxa"/>
-          </w:tcPr>
-          <w:p/>
-        </w:tc>
-        <w:tc>
-          <w:tcPr>
-            <w:tcW w:w="4428" w:type="dxa"/>
-          </w:tcPr>
-          <w:p/>
-        </w:tc>
-      </w:tr>
-      <w:tr>
-        <w:tc>
-          <w:tcPr>
-            <w:tcW w:w="4428" w:type="dxa"/>
-          </w:tcPr>
-          <w:p/>
-        </w:tc>
-        <w:tc>
-          <w:tcPr>
-            <w:tcW w:w="4428" w:type="dxa"/>
-          </w:tcPr>
-          <w:p/>
-        </w:tc>
-      </w:tr>
-      <w:tr>
-        <w:tc>
-          <w:tcPr>
-            <w:tcW w:w="4428" w:type="dxa"/>
-          </w:tcPr>
-          <w:p/>
-        </w:tc>
-        <w:tc>
-          <w:tcPr>
-            <w:tcW w:w="4428" w:type="dxa"/>
-          </w:tcPr>
-          <w:p/>
-        </w:tc>
-      </w:tr>
-      <w:tr>
-        <w:tc>
-          <w:tcPr>
-            <w:tcW w:w="4428" w:type="dxa"/>
-          </w:tcPr>
-          <w:p/>
-        </w:tc>
-        <w:tc>
-          <w:tcPr>
-            <w:tcW w:w="4428" w:type="dxa"/>
-          </w:tcPr>
-          <w:p/>
-        </w:tc>
-      </w:tr>
-      <w:tr>
-        <w:tc>
-          <w:tcPr>
-            <w:tcW w:w="4428" w:type="dxa"/>
-          </w:tcPr>
-          <w:p/>
-        </w:tc>
-        <w:tc>
-          <w:tcPr>
-            <w:tcW w:w="4428" w:type="dxa"/>
-          </w:tcPr>
-          <w:p/>
-        </w:tc>
-      </w:tr>
-      <w:tr>
-        <w:tc>
-          <w:tcPr>
-            <w:tcW w:w="4428" w:type="dxa"/>
-          </w:tcPr>
-          <w:p/>
-        </w:tc>
-        <w:tc>
-          <w:tcPr>
-            <w:tcW w:w="4428" w:type="dxa"/>
-          </w:tcPr>
-          <w:p/>
-        </w:tc>
-      </w:tr>
-      <w:tr>
-        <w:tc>
-          <w:tcPr>
-            <w:tcW w:w="4428" w:type="dxa"/>
-          </w:tcPr>
-          <w:p/>
-        </w:tc>
-        <w:tc>
-          <w:tcPr>
-            <w:tcW w:w="4428" w:type="dxa"/>
-          </w:tcPr>
-          <w:p/>
-        </w:tc>
-      </w:tr>
-      <w:tr>
-        <w:tc>
-          <w:tcPr>
-            <w:tcW w:w="4428" w:type="dxa"/>
-          </w:tcPr>
-          <w:p/>
-        </w:tc>
-        <w:tc>
-          <w:tcPr>
-            <w:tcW w:w="4428" w:type="dxa"/>
-          </w:tcPr>
-          <w:p/>
-        </w:tc>
-      </w:tr>
-      <w:tr>
-        <w:tc>
-          <w:tcPr>
-            <w:tcW w:w="4428" w:type="dxa"/>
-          </w:tcPr>
-          <w:p/>
-        </w:tc>
-        <w:tc>
-          <w:tcPr>
-            <w:tcW w:w="4428" w:type="dxa"/>
-          </w:tcPr>
-          <w:p/>
-        </w:tc>
-      </w:tr>
-      <w:tr>
-        <w:tc>
-          <w:tcPr>
-            <w:tcW w:w="4428" w:type="dxa"/>
-          </w:tcPr>
-          <w:p/>
-        </w:tc>
-        <w:tc>
-          <w:tcPr>
-            <w:tcW w:w="4428" w:type="dxa"/>
-          </w:tcPr>
-          <w:p/>
-        </w:tc>
-      </w:tr>
-      <w:tr>
-        <w:tc>
-          <w:tcPr>
-            <w:tcW w:w="4428" w:type="dxa"/>
-          </w:tcPr>
-          <w:p/>
-        </w:tc>
-        <w:tc>
-          <w:tcPr>
-            <w:tcW w:w="4428" w:type="dxa"/>
-          </w:tcPr>
-          <w:p/>
-        </w:tc>
-      </w:tr>
-      <w:tr>
-        <w:tc>
-          <w:tcPr>
-            <w:tcW w:w="4428" w:type="dxa"/>
-          </w:tcPr>
-          <w:p/>
-        </w:tc>
-        <w:tc>
-          <w:tcPr>
-            <w:tcW w:w="4428" w:type="dxa"/>
-          </w:tcPr>
-          <w:p/>
-        </w:tc>
-      </w:tr>
-      <w:tr>
-        <w:tc>
-          <w:tcPr>
-            <w:tcW w:w="4428" w:type="dxa"/>
-          </w:tcPr>
-          <w:p/>
-        </w:tc>
-        <w:tc>
-          <w:tcPr>
-            <w:tcW w:w="4428" w:type="dxa"/>
-          </w:tcPr>
-          <w:p/>
-        </w:tc>
-      </w:tr>
-      <w:tr>
-        <w:tc>
-          <w:tcPr>
-            <w:tcW w:w="4428" w:type="dxa"/>
-          </w:tcPr>
-          <w:p/>
-        </w:tc>
-        <w:tc>
-          <w:tcPr>
-            <w:tcW w:w="4428" w:type="dxa"/>
-          </w:tcPr>
-          <w:p/>
-        </w:tc>
-      </w:tr>
-      <w:tr>
-        <w:tc>
-          <w:tcPr>
-            <w:tcW w:w="4428" w:type="dxa"/>
-          </w:tcPr>
-          <w:p/>
-        </w:tc>
-        <w:tc>
-          <w:tcPr>
-            <w:tcW w:w="4428" w:type="dxa"/>
-          </w:tcPr>
-          <w:p/>
-        </w:tc>
-      </w:tr>
-      <w:tr>
-        <w:tc>
-          <w:tcPr>
-            <w:tcW w:w="4428" w:type="dxa"/>
-          </w:tcPr>
-          <w:p/>
-        </w:tc>
-        <w:tc>
-          <w:tcPr>
-            <w:tcW w:w="4428" w:type="dxa"/>
-          </w:tcPr>
-          <w:p/>
-        </w:tc>
-      </w:tr>
-      <w:tr>
-        <w:tc>
-          <w:tcPr>
-            <w:tcW w:w="4428" w:type="dxa"/>
-          </w:tcPr>
-          <w:p/>
-        </w:tc>
-        <w:tc>
-          <w:tcPr>
-            <w:tcW w:w="4428" w:type="dxa"/>
-          </w:tcPr>
-          <w:p/>
-        </w:tc>
-      </w:tr>
-      <w:tr>
-        <w:tc>
-          <w:tcPr>
-            <w:tcW w:w="4428" w:type="dxa"/>
-          </w:tcPr>
-          <w:p/>
-        </w:tc>
-        <w:tc>
-          <w:tcPr>
-            <w:tcW w:w="4428" w:type="dxa"/>
-          </w:tcPr>
-          <w:p/>
-        </w:tc>
-      </w:tr>
-      <w:tr>
-        <w:tc>
-          <w:tcPr>
-            <w:tcW w:w="4428" w:type="dxa"/>
-          </w:tcPr>
-          <w:p/>
-        </w:tc>
-        <w:tc>
-          <w:tcPr>
-            <w:tcW w:w="4428" w:type="dxa"/>
-          </w:tcPr>
-          <w:p/>
-        </w:tc>
-      </w:tr>
-      <w:tr>
-        <w:tc>
-          <w:tcPr>
-            <w:tcW w:w="4428" w:type="dxa"/>
-          </w:tcPr>
-          <w:p/>
-        </w:tc>
-        <w:tc>
-          <w:tcPr>
-            <w:tcW w:w="4428" w:type="dxa"/>
-          </w:tcPr>
-          <w:p/>
-        </w:tc>
-      </w:tr>
-      <w:tr>
-        <w:tc>
-          <w:tcPr>
-            <w:tcW w:w="4428" w:type="dxa"/>
-          </w:tcPr>
-          <w:p/>
-        </w:tc>
-        <w:tc>
-          <w:tcPr>
-            <w:tcW w:w="4428" w:type="dxa"/>
-          </w:tcPr>
-          <w:p/>
-        </w:tc>
-      </w:tr>
-      <w:tr>
-        <w:tc>
-          <w:tcPr>
-            <w:tcW w:w="4428" w:type="dxa"/>
-          </w:tcPr>
-          <w:p/>
-        </w:tc>
-        <w:tc>
-          <w:tcPr>
-            <w:tcW w:w="4428" w:type="dxa"/>
-          </w:tcPr>
-          <w:p/>
-        </w:tc>
-      </w:tr>
-      <w:tr>
-        <w:tc>
-          <w:tcPr>
-            <w:tcW w:w="4428" w:type="dxa"/>
-          </w:tcPr>
-          <w:p/>
-        </w:tc>
-        <w:tc>
-          <w:tcPr>
-            <w:tcW w:w="4428" w:type="dxa"/>
-          </w:tcPr>
-          <w:p/>
-        </w:tc>
-      </w:tr>
-      <w:tr>
-        <w:tc>
-          <w:tcPr>
-            <w:tcW w:w="4428" w:type="dxa"/>
-          </w:tcPr>
-          <w:p/>
-        </w:tc>
-        <w:tc>
-          <w:tcPr>
-            <w:tcW w:w="4428" w:type="dxa"/>
-          </w:tcPr>
-          <w:p/>
-        </w:tc>
-      </w:tr>
-      <w:tr>
-        <w:tc>
-          <w:tcPr>
-            <w:tcW w:w="4428" w:type="dxa"/>
-          </w:tcPr>
-          <w:p/>
-        </w:tc>
-        <w:tc>
-          <w:tcPr>
-            <w:tcW w:w="4428" w:type="dxa"/>
-          </w:tcPr>
-          <w:p/>
-        </w:tc>
-      </w:tr>
-      <w:tr>
-        <w:tc>
-          <w:tcPr>
-            <w:tcW w:w="4428" w:type="dxa"/>
-          </w:tcPr>
-          <w:p/>
-        </w:tc>
-        <w:tc>
-          <w:tcPr>
-            <w:tcW w:w="4428" w:type="dxa"/>
-          </w:tcPr>
-          <w:p/>
-        </w:tc>
-      </w:tr>
-      <w:tr>
-        <w:tc>
-          <w:tcPr>
-            <w:tcW w:w="4428" w:type="dxa"/>
-          </w:tcPr>
-          <w:p/>
-        </w:tc>
-        <w:tc>
-          <w:tcPr>
-            <w:tcW w:w="4428" w:type="dxa"/>
-          </w:tcPr>
-          <w:p/>
-        </w:tc>
-      </w:tr>
-      <w:tr>
-        <w:tc>
-          <w:tcPr>
-            <w:tcW w:w="4428" w:type="dxa"/>
-          </w:tcPr>
-          <w:p/>
-        </w:tc>
-        <w:tc>
-          <w:tcPr>
-            <w:tcW w:w="4428" w:type="dxa"/>
-          </w:tcPr>
-          <w:p/>
+          <w:p>
+            <w:proofErr w:type="gramStart"/>
+            <w:r>
+              <w:t>dragging</w:t>
+            </w:r>
+            <w:proofErr w:type="gramEnd"/>
+            <w:r>
+              <w:t xml:space="preserve"> files to the </w:t>
+            </w:r>
+            <w:r>
+              <w:t>terminal window</w:t>
+            </w:r>
+            <w:r>
+              <w:t xml:space="preserve"> to complete the location of the file</w:t>
+            </w:r>
+          </w:p>
+        </w:tc>
+      </w:tr>
+      <w:tr>
+        <w:tc>
+          <w:tcPr>
+            <w:tcW w:w="4428" w:type="dxa"/>
+          </w:tcPr>
+          <w:p>
+            <w:pPr>
+              <w:rPr>
+                <w:b/>
+              </w:rPr>
+            </w:pPr>
+            <w:proofErr w:type="spellStart"/>
+            <w:proofErr w:type="gramStart"/>
+            <w:r>
+              <w:rPr>
+                <w:b/>
+              </w:rPr>
+              <w:t>git</w:t>
+            </w:r>
+            <w:proofErr w:type="spellEnd"/>
+            <w:proofErr w:type="gramEnd"/>
+            <w:r>
+              <w:rPr>
+                <w:b/>
+              </w:rPr>
+              <w:t xml:space="preserve"> </w:t>
+            </w:r>
+            <w:r>
+              <w:rPr>
+                <w:b/>
+              </w:rPr>
+              <w:t>clone</w:t>
+            </w:r>
+          </w:p>
+        </w:tc>
+        <w:tc>
+          <w:tcPr>
+            <w:tcW w:w="4428" w:type="dxa"/>
+          </w:tcPr>
+          <w:p>
+            <w:r>
+              <w:t>Makes a copy of an existing repository on the computer.</w:t>
+            </w:r>
+          </w:p>
+          <w:p>
+            <w:r>
+              <w:t xml:space="preserve">Can find the </w:t>
+            </w:r>
+            <w:proofErr w:type="spellStart"/>
+            <w:r>
+              <w:t>url</w:t>
+            </w:r>
+            <w:proofErr w:type="spellEnd"/>
+            <w:r>
+              <w:t xml:space="preserve"> </w:t>
+            </w:r>
+            <w:r>
+              <w:t xml:space="preserve">by clicking the </w:t>
+            </w:r>
+            <w:r>
+              <w:rPr>
+                <w:i/>
+              </w:rPr>
+              <w:t>Clone or download</w:t>
+            </w:r>
+            <w:r>
+              <w:t xml:space="preserve"> button on </w:t>
+            </w:r>
+            <w:proofErr w:type="spellStart"/>
+            <w:r>
+              <w:t>Github</w:t>
+            </w:r>
+            <w:proofErr w:type="spellEnd"/>
+          </w:p>
+        </w:tc>
+      </w:tr>
+      <w:tr>
+        <w:tc>
+          <w:tcPr>
+            <w:tcW w:w="4428" w:type="dxa"/>
+          </w:tcPr>
+          <w:p>
+            <w:pPr>
+              <w:rPr>
+                <w:b/>
+              </w:rPr>
+            </w:pPr>
+            <w:proofErr w:type="spellStart"/>
+            <w:proofErr w:type="gramStart"/>
+            <w:r>
+              <w:rPr>
+                <w:b/>
+              </w:rPr>
+              <w:t>git</w:t>
+            </w:r>
+            <w:proofErr w:type="spellEnd"/>
+            <w:proofErr w:type="gramEnd"/>
+            <w:r>
+              <w:rPr>
+                <w:b/>
+              </w:rPr>
+              <w:t xml:space="preserve"> status</w:t>
+            </w:r>
+          </w:p>
+        </w:tc>
+        <w:tc>
+          <w:tcPr>
+            <w:tcW w:w="4428" w:type="dxa"/>
+          </w:tcPr>
+          <w:p>
+            <w:r>
+              <w:t xml:space="preserve">Status of the current </w:t>
+            </w:r>
+            <w:proofErr w:type="spellStart"/>
+            <w:r>
+              <w:t>git</w:t>
+            </w:r>
+            <w:proofErr w:type="spellEnd"/>
+            <w:r>
+              <w:t xml:space="preserve"> repository</w:t>
+            </w:r>
+          </w:p>
+        </w:tc>
+      </w:tr>
+      <w:tr>
+        <w:tc>
+          <w:tcPr>
+            <w:tcW w:w="4428" w:type="dxa"/>
+          </w:tcPr>
+          <w:p>
+            <w:proofErr w:type="spellStart"/>
+            <w:proofErr w:type="gramStart"/>
+            <w:r>
+              <w:rPr>
+                <w:b/>
+              </w:rPr>
+              <w:t>git</w:t>
+            </w:r>
+            <w:proofErr w:type="spellEnd"/>
+            <w:proofErr w:type="gramEnd"/>
+            <w:r>
+              <w:rPr>
+                <w:b/>
+              </w:rPr>
+              <w:t xml:space="preserve"> </w:t>
+            </w:r>
+            <w:r>
+              <w:rPr>
+                <w:b/>
+              </w:rPr>
+              <w:t>commit</w:t>
+            </w:r>
+          </w:p>
+        </w:tc>
+        <w:tc>
+          <w:tcPr>
+            <w:tcW w:w="4428" w:type="dxa"/>
+          </w:tcPr>
+          <w:p>
+            <w:r>
+              <w:t>-</w:t>
+            </w:r>
+            <w:proofErr w:type="gramStart"/>
+            <w:r>
+              <w:t>a</w:t>
+            </w:r>
+            <w:proofErr w:type="gramEnd"/>
+            <w:r>
+              <w:t xml:space="preserve"> commits all changes</w:t>
+            </w:r>
+          </w:p>
+          <w:p>
+            <w:r>
+              <w:t>-</w:t>
+            </w:r>
+            <w:proofErr w:type="gramStart"/>
+            <w:r>
+              <w:t>m</w:t>
+            </w:r>
+            <w:proofErr w:type="gramEnd"/>
+            <w:r>
+              <w:t xml:space="preserve"> adds a me</w:t>
+            </w:r>
+            <w:r>
+              <w:t>ssa</w:t>
+            </w:r>
+            <w:r>
+              <w:t xml:space="preserve">ge </w:t>
+            </w:r>
+            <w:r>
+              <w:t>to the commit</w:t>
+            </w:r>
+          </w:p>
+        </w:tc>
+      </w:tr>
+      <w:tr>
+        <w:tc>
+          <w:tcPr>
+            <w:tcW w:w="4428" w:type="dxa"/>
+          </w:tcPr>
+          <w:p>
+            <w:pPr>
+              <w:rPr>
+                <w:b/>
+              </w:rPr>
+            </w:pPr>
+            <w:proofErr w:type="spellStart"/>
+            <w:proofErr w:type="gramStart"/>
+            <w:r>
+              <w:rPr>
+                <w:b/>
+              </w:rPr>
+              <w:t>git</w:t>
+            </w:r>
+            <w:proofErr w:type="spellEnd"/>
+            <w:proofErr w:type="gramEnd"/>
+            <w:r>
+              <w:rPr>
+                <w:b/>
+              </w:rPr>
+              <w:t xml:space="preserve">  </w:t>
+            </w:r>
+            <w:proofErr w:type="spellStart"/>
+            <w:r>
+              <w:rPr>
+                <w:b/>
+              </w:rPr>
+              <w:t>config</w:t>
+            </w:r>
+            <w:proofErr w:type="spellEnd"/>
+          </w:p>
+        </w:tc>
+        <w:tc>
+          <w:tcPr>
+            <w:tcW w:w="4428" w:type="dxa"/>
+          </w:tcPr>
+          <w:p>
+            <w:r>
+              <w:t>--</w:t>
+            </w:r>
+            <w:proofErr w:type="gramStart"/>
+            <w:r>
+              <w:t>list</w:t>
+            </w:r>
+            <w:proofErr w:type="gramEnd"/>
+            <w:r>
+              <w:t xml:space="preserve">:  lists all the </w:t>
+            </w:r>
+            <w:proofErr w:type="spellStart"/>
+            <w:r>
+              <w:t>git</w:t>
+            </w:r>
+            <w:proofErr w:type="spellEnd"/>
+            <w:r>
+              <w:t xml:space="preserve"> configurations</w:t>
+            </w:r>
+          </w:p>
+        </w:tc>
+      </w:tr>
+      <w:tr>
+        <w:tc>
+          <w:tcPr>
+            <w:tcW w:w="4428" w:type="dxa"/>
+          </w:tcPr>
+          <w:p>
+            <w:pPr>
+              <w:rPr>
+                <w:b/>
+              </w:rPr>
+            </w:pPr>
+            <w:proofErr w:type="spellStart"/>
+            <w:proofErr w:type="gramStart"/>
+            <w:r>
+              <w:rPr>
+                <w:b/>
+              </w:rPr>
+              <w:t>git</w:t>
+            </w:r>
+            <w:proofErr w:type="spellEnd"/>
+            <w:proofErr w:type="gramEnd"/>
+            <w:r>
+              <w:rPr>
+                <w:b/>
+              </w:rPr>
+              <w:t xml:space="preserve"> log</w:t>
+            </w:r>
+          </w:p>
+        </w:tc>
+        <w:tc>
+          <w:tcPr>
+            <w:tcW w:w="4428" w:type="dxa"/>
+          </w:tcPr>
+          <w:p>
+            <w:r>
+              <w:t>-</w:t>
+            </w:r>
+            <w:proofErr w:type="gramStart"/>
+            <w:r>
+              <w:rPr>
+                <w:i/>
+              </w:rPr>
+              <w:t>number</w:t>
+            </w:r>
+            <w:proofErr w:type="gramEnd"/>
+            <w:r>
+              <w:t xml:space="preserve"> : lists the  last </w:t>
+            </w:r>
+            <w:r>
+              <w:rPr>
+                <w:i/>
+              </w:rPr>
+              <w:t>number</w:t>
+            </w:r>
+            <w:r>
+              <w:t xml:space="preserve"> of commits</w:t>
+            </w:r>
+          </w:p>
+        </w:tc>
+      </w:tr>
+      <w:tr>
+        <w:tc>
+          <w:tcPr>
+            <w:tcW w:w="4428" w:type="dxa"/>
+          </w:tcPr>
+          <w:p>
+            <w:proofErr w:type="spellStart"/>
+            <w:proofErr w:type="gramStart"/>
+            <w:r>
+              <w:rPr>
+                <w:b/>
+              </w:rPr>
+              <w:t>git</w:t>
+            </w:r>
+            <w:proofErr w:type="spellEnd"/>
+            <w:proofErr w:type="gramEnd"/>
+            <w:r>
+              <w:rPr>
+                <w:b/>
+              </w:rPr>
+              <w:t xml:space="preserve"> push</w:t>
+            </w:r>
+            <w:r>
+              <w:t xml:space="preserve"> </w:t>
+            </w:r>
+            <w:proofErr w:type="spellStart"/>
+            <w:r>
+              <w:rPr>
+                <w:i/>
+              </w:rPr>
+              <w:t>remote_instance</w:t>
+            </w:r>
+            <w:proofErr w:type="spellEnd"/>
+            <w:r>
+              <w:rPr>
+                <w:i/>
+              </w:rPr>
+              <w:t xml:space="preserve"> branch</w:t>
+            </w:r>
+          </w:p>
+        </w:tc>
+        <w:tc>
+          <w:tcPr>
+            <w:tcW w:w="4428" w:type="dxa"/>
+          </w:tcPr>
+          <w:p>
+            <w:r>
+              <w:t xml:space="preserve">Pushes committed changes to a named branch </w:t>
+            </w:r>
+            <w:r>
+              <w:lastRenderedPageBreak/>
+              <w:t>of a repository’s remote instance.</w:t>
+            </w:r>
+          </w:p>
+        </w:tc>
+      </w:tr>
+      <w:tr>
+        <w:tc>
+          <w:tcPr>
+            <w:tcW w:w="4428" w:type="dxa"/>
+          </w:tcPr>
+          <w:p>
+            <w:proofErr w:type="spellStart"/>
+            <w:proofErr w:type="gramStart"/>
+            <w:r>
+              <w:lastRenderedPageBreak/>
+              <w:t>git</w:t>
+            </w:r>
+            <w:proofErr w:type="spellEnd"/>
+            <w:proofErr w:type="gramEnd"/>
+            <w:r>
+              <w:t xml:space="preserve"> pull</w:t>
+            </w:r>
+            <w:r>
+              <w:t xml:space="preserve"> </w:t>
+            </w:r>
+            <w:r>
+              <w:rPr>
+                <w:b/>
+              </w:rPr>
+              <w:t>origin</w:t>
+            </w:r>
+            <w:r>
+              <w:t xml:space="preserve"> </w:t>
+            </w:r>
+            <w:r>
+              <w:rPr>
+                <w:i/>
+              </w:rPr>
+              <w:t>branch</w:t>
+            </w:r>
+          </w:p>
+        </w:tc>
+        <w:tc>
+          <w:tcPr>
+            <w:tcW w:w="4428" w:type="dxa"/>
+          </w:tcPr>
+          <w:p>
+            <w:r>
+              <w:t>Pulls changes from the remote instance into the local (computer) instance</w:t>
+            </w:r>
+          </w:p>
+        </w:tc>
+      </w:tr>
+      <w:tr>
+        <w:tc>
+          <w:tcPr>
+            <w:tcW w:w="4428" w:type="dxa"/>
+          </w:tcPr>
+          <w:p>
+            <w:pPr>
+              <w:rPr>
+                <w:b/>
+              </w:rPr>
+            </w:pPr>
+            <w:proofErr w:type="spellStart"/>
+            <w:proofErr w:type="gramStart"/>
+            <w:r>
+              <w:rPr>
+                <w:b/>
+              </w:rPr>
+              <w:t>git</w:t>
+            </w:r>
+            <w:proofErr w:type="spellEnd"/>
+            <w:proofErr w:type="gramEnd"/>
+            <w:r>
+              <w:rPr>
+                <w:b/>
+              </w:rPr>
+              <w:t xml:space="preserve"> remote</w:t>
+            </w:r>
+          </w:p>
+        </w:tc>
+        <w:tc>
+          <w:tcPr>
+            <w:tcW w:w="4428" w:type="dxa"/>
+          </w:tcPr>
+          <w:p>
+            <w:r>
+              <w:t>Lists the remote instances of the repository</w:t>
+            </w:r>
+          </w:p>
+          <w:p>
+            <w:r>
+              <w:t>-</w:t>
+            </w:r>
+            <w:proofErr w:type="gramStart"/>
+            <w:r>
+              <w:t>v</w:t>
+            </w:r>
+            <w:proofErr w:type="gramEnd"/>
+            <w:r>
+              <w:t>:  lists verbose details of the remote instance</w:t>
+            </w:r>
+          </w:p>
+        </w:tc>
+      </w:tr>
+      <w:tr>
+        <w:tc>
+          <w:tcPr>
+            <w:tcW w:w="4428" w:type="dxa"/>
+          </w:tcPr>
+          <w:p>
+            <w:pPr>
+              <w:rPr>
+                <w:b/>
+              </w:rPr>
+            </w:pPr>
+            <w:proofErr w:type="spellStart"/>
+            <w:proofErr w:type="gramStart"/>
+            <w:r>
+              <w:rPr>
+                <w:b/>
+              </w:rPr>
+              <w:t>git</w:t>
+            </w:r>
+            <w:proofErr w:type="spellEnd"/>
+            <w:proofErr w:type="gramEnd"/>
+            <w:r>
+              <w:rPr>
+                <w:b/>
+              </w:rPr>
+              <w:t xml:space="preserve"> </w:t>
+            </w:r>
+            <w:proofErr w:type="spellStart"/>
+            <w:r>
+              <w:rPr>
+                <w:b/>
+              </w:rPr>
+              <w:t>init</w:t>
+            </w:r>
+            <w:proofErr w:type="spellEnd"/>
+          </w:p>
+        </w:tc>
+        <w:tc>
+          <w:tcPr>
+            <w:tcW w:w="4428" w:type="dxa"/>
+          </w:tcPr>
+          <w:p>
+            <w:r>
+              <w:t xml:space="preserve">Changes an existing directory to a </w:t>
+            </w:r>
+            <w:proofErr w:type="spellStart"/>
+            <w:r>
+              <w:t>git</w:t>
+            </w:r>
+            <w:proofErr w:type="spellEnd"/>
+            <w:r>
+              <w:t xml:space="preserve"> repository</w:t>
+            </w:r>
+          </w:p>
+        </w:tc>
+      </w:tr>
+      <w:tr>
+        <w:tc>
+          <w:tcPr>
+            <w:tcW w:w="4428" w:type="dxa"/>
+          </w:tcPr>
+          <w:p>
+            <w:proofErr w:type="spellStart"/>
+            <w:proofErr w:type="gramStart"/>
+            <w:r>
+              <w:t>git</w:t>
+            </w:r>
+            <w:proofErr w:type="spellEnd"/>
+            <w:proofErr w:type="gramEnd"/>
+            <w:r>
+              <w:t xml:space="preserve"> add</w:t>
+            </w:r>
+          </w:p>
+        </w:tc>
+        <w:tc>
+          <w:tcPr>
+            <w:tcW w:w="4428" w:type="dxa"/>
+          </w:tcPr>
+          <w:p>
+            <w:r>
+              <w:t>Adds files to the “staging” area in preparation for a commit command</w:t>
+            </w:r>
+          </w:p>
+          <w:p>
+            <w:proofErr w:type="gramStart"/>
+            <w:r>
+              <w:t>add</w:t>
+            </w:r>
+            <w:proofErr w:type="gramEnd"/>
+            <w:r>
+              <w:t xml:space="preserve"> . :  </w:t>
+            </w:r>
+            <w:proofErr w:type="gramStart"/>
+            <w:r>
+              <w:t>adds</w:t>
+            </w:r>
+            <w:proofErr w:type="gramEnd"/>
+            <w:r>
+              <w:t xml:space="preserve"> all files</w:t>
+            </w:r>
+          </w:p>
+        </w:tc>
+      </w:tr>
+      <w:tr>
+        <w:tc>
+          <w:tcPr>
+            <w:tcW w:w="4428" w:type="dxa"/>
+          </w:tcPr>
+          <w:p>
+            <w:proofErr w:type="spellStart"/>
+            <w:proofErr w:type="gramStart"/>
+            <w:r>
+              <w:rPr>
+                <w:b/>
+              </w:rPr>
+              <w:t>git</w:t>
+            </w:r>
+            <w:proofErr w:type="spellEnd"/>
+            <w:proofErr w:type="gramEnd"/>
+            <w:r>
+              <w:rPr>
+                <w:b/>
+              </w:rPr>
+              <w:t xml:space="preserve"> remote</w:t>
+            </w:r>
+            <w:r>
+              <w:rPr>
+                <w:b/>
+              </w:rPr>
+              <w:t xml:space="preserve"> add origin </w:t>
+            </w:r>
+            <w:proofErr w:type="spellStart"/>
+            <w:r>
+              <w:t>url</w:t>
+            </w:r>
+            <w:proofErr w:type="spellEnd"/>
+          </w:p>
+        </w:tc>
+        <w:tc>
+          <w:tcPr>
+            <w:tcW w:w="4428" w:type="dxa"/>
+          </w:tcPr>
+          <w:p>
+            <w:r>
+              <w:t>Adds the remote instance</w:t>
+            </w:r>
+            <w:r>
+              <w:t xml:space="preserve"> from </w:t>
+            </w:r>
+            <w:proofErr w:type="spellStart"/>
+            <w:r>
+              <w:t>GitHub</w:t>
+            </w:r>
+            <w:proofErr w:type="spellEnd"/>
+            <w:r>
+              <w:t xml:space="preserve"> to the local computer listing</w:t>
+            </w:r>
+          </w:p>
+        </w:tc>
+      </w:tr>
+      <w:tr>
+        <w:tc>
+          <w:tcPr>
+            <w:tcW w:w="4428" w:type="dxa"/>
+          </w:tcPr>
+          <w:p>
+            <w:proofErr w:type="spellStart"/>
+            <w:r>
+              <w:t>Github</w:t>
+            </w:r>
+            <w:proofErr w:type="spellEnd"/>
+            <w:r>
+              <w:t xml:space="preserve"> Pages</w:t>
+            </w:r>
+          </w:p>
+        </w:tc>
+        <w:tc>
+          <w:tcPr>
+            <w:tcW w:w="4428" w:type="dxa"/>
+          </w:tcPr>
+          <w:p>
+            <w:r>
+              <w:t xml:space="preserve">Allows a repository o be viewed on the internet.  </w:t>
+            </w:r>
+          </w:p>
+          <w:p>
+            <w:r>
+              <w:t xml:space="preserve">Default branch should be </w:t>
+            </w:r>
+            <w:r>
+              <w:rPr>
+                <w:i/>
+              </w:rPr>
+              <w:t>“</w:t>
+            </w:r>
+            <w:proofErr w:type="spellStart"/>
+            <w:r>
+              <w:rPr>
+                <w:i/>
+              </w:rPr>
+              <w:t>gh</w:t>
+            </w:r>
+            <w:proofErr w:type="spellEnd"/>
+            <w:r>
+              <w:rPr>
+                <w:i/>
+              </w:rPr>
+              <w:t>-pages”</w:t>
+            </w:r>
+            <w:r>
+              <w:rPr>
+                <w:i/>
+              </w:rPr>
+              <w:t xml:space="preserve"> </w:t>
+            </w:r>
+            <w:r>
+              <w:t>instead of master</w:t>
+            </w:r>
+          </w:p>
+          <w:p>
+            <w:r>
+              <w:t>To change default branch:  Settings -&gt; Branches</w:t>
+            </w:r>
+          </w:p>
         </w:tc>
       </w:tr>
     </w:tbl>

</xml_diff>